<commit_message>
Changed proofing language to English UK
</commit_message>
<xml_diff>
--- a/inst/rmarkdown/templates/template-name/skeleton/newsletter-reference.docx
+++ b/inst/rmarkdown/templates/template-name/skeleton/newsletter-reference.docx
@@ -375,7 +375,7 @@
   <w:abstractNum w:abstractNumId="0" w15:restartNumberingAfterBreak="0">
     <w:nsid w:val="FFFFFF7C"/>
     <w:multiLevelType w:val="singleLevel"/>
-    <w:tmpl w:val="6AC6A2FC"/>
+    <w:tmpl w:val="66867D30"/>
     <w:lvl w:ilvl="0">
       <w:start w:val="1"/>
       <w:numFmt w:val="decimal"/>
@@ -392,7 +392,7 @@
   <w:abstractNum w:abstractNumId="1" w15:restartNumberingAfterBreak="0">
     <w:nsid w:val="FFFFFF7D"/>
     <w:multiLevelType w:val="singleLevel"/>
-    <w:tmpl w:val="436A9824"/>
+    <w:tmpl w:val="19A2BE78"/>
     <w:lvl w:ilvl="0">
       <w:start w:val="1"/>
       <w:numFmt w:val="decimal"/>
@@ -409,7 +409,7 @@
   <w:abstractNum w:abstractNumId="2" w15:restartNumberingAfterBreak="0">
     <w:nsid w:val="FFFFFF7E"/>
     <w:multiLevelType w:val="singleLevel"/>
-    <w:tmpl w:val="0BBA1E6C"/>
+    <w:tmpl w:val="B07408BE"/>
     <w:lvl w:ilvl="0">
       <w:start w:val="1"/>
       <w:numFmt w:val="decimal"/>
@@ -426,7 +426,7 @@
   <w:abstractNum w:abstractNumId="3" w15:restartNumberingAfterBreak="0">
     <w:nsid w:val="FFFFFF7F"/>
     <w:multiLevelType w:val="singleLevel"/>
-    <w:tmpl w:val="72CC669A"/>
+    <w:tmpl w:val="A1ACE92A"/>
     <w:lvl w:ilvl="0">
       <w:start w:val="1"/>
       <w:numFmt w:val="decimal"/>
@@ -443,7 +443,7 @@
   <w:abstractNum w:abstractNumId="4" w15:restartNumberingAfterBreak="0">
     <w:nsid w:val="FFFFFF80"/>
     <w:multiLevelType w:val="singleLevel"/>
-    <w:tmpl w:val="8A0EA854"/>
+    <w:tmpl w:val="6422DF94"/>
     <w:lvl w:ilvl="0">
       <w:start w:val="1"/>
       <w:numFmt w:val="bullet"/>
@@ -463,7 +463,7 @@
   <w:abstractNum w:abstractNumId="5" w15:restartNumberingAfterBreak="0">
     <w:nsid w:val="FFFFFF81"/>
     <w:multiLevelType w:val="singleLevel"/>
-    <w:tmpl w:val="2052731E"/>
+    <w:tmpl w:val="F12E233E"/>
     <w:lvl w:ilvl="0">
       <w:start w:val="1"/>
       <w:numFmt w:val="bullet"/>
@@ -483,7 +483,7 @@
   <w:abstractNum w:abstractNumId="6" w15:restartNumberingAfterBreak="0">
     <w:nsid w:val="FFFFFF82"/>
     <w:multiLevelType w:val="singleLevel"/>
-    <w:tmpl w:val="B34E5448"/>
+    <w:tmpl w:val="848C8F08"/>
     <w:lvl w:ilvl="0">
       <w:start w:val="1"/>
       <w:numFmt w:val="bullet"/>
@@ -503,7 +503,7 @@
   <w:abstractNum w:abstractNumId="7" w15:restartNumberingAfterBreak="0">
     <w:nsid w:val="FFFFFF83"/>
     <w:multiLevelType w:val="singleLevel"/>
-    <w:tmpl w:val="B28C4028"/>
+    <w:tmpl w:val="AE9C4302"/>
     <w:lvl w:ilvl="0">
       <w:start w:val="1"/>
       <w:numFmt w:val="bullet"/>
@@ -523,7 +523,7 @@
   <w:abstractNum w:abstractNumId="8" w15:restartNumberingAfterBreak="0">
     <w:nsid w:val="FFFFFF88"/>
     <w:multiLevelType w:val="singleLevel"/>
-    <w:tmpl w:val="A920B48A"/>
+    <w:tmpl w:val="B6E40112"/>
     <w:lvl w:ilvl="0">
       <w:start w:val="1"/>
       <w:numFmt w:val="decimal"/>
@@ -540,7 +540,7 @@
   <w:abstractNum w:abstractNumId="9" w15:restartNumberingAfterBreak="0">
     <w:nsid w:val="FFFFFF89"/>
     <w:multiLevelType w:val="singleLevel"/>
-    <w:tmpl w:val="CFDA73B0"/>
+    <w:tmpl w:val="13B8D42E"/>
     <w:lvl w:ilvl="0">
       <w:start w:val="1"/>
       <w:numFmt w:val="bullet"/>
@@ -852,6 +852,13 @@
     <w:lsdException w:name="Placeholder Text" w:semiHidden="1"/>
     <w:lsdException w:name="Light Shading"/>
     <w:lsdException w:name="Light List"/>
+    <w:lsdException w:name="Light Grid"/>
+    <w:lsdException w:name="Medium Shading 1"/>
+    <w:lsdException w:name="Medium Shading 2"/>
+    <w:lsdException w:name="Medium List 1"/>
+    <w:lsdException w:name="Medium List 2"/>
+    <w:lsdException w:name="Medium Grid 1"/>
+    <w:lsdException w:name="Medium Grid 2"/>
     <w:lsdException w:name="Medium Grid 3"/>
     <w:lsdException w:name="Dark List"/>
     <w:lsdException w:name="Colorful Shading"/>
@@ -1256,13 +1263,14 @@
     <w:link w:val="BodyTextChar"/>
     <w:autoRedefine/>
     <w:qFormat/>
-    <w:rsid w:val="000702D0"/>
+    <w:rsid w:val="00C65E06"/>
     <w:pPr>
       <w:spacing w:after="0"/>
     </w:pPr>
     <w:rPr>
       <w:rFonts w:ascii="Calibri" w:hAnsi="Calibri"/>
       <w:sz w:val="22"/>
+      <w:lang w:val="en-GB"/>
     </w:rPr>
   </w:style>
   <w:style w:type="paragraph" w:customStyle="1" w:styleId="FirstParagraph">
@@ -1519,10 +1527,11 @@
     <w:name w:val="Body Text Char"/>
     <w:basedOn w:val="DefaultParagraphFont"/>
     <w:link w:val="BodyText"/>
-    <w:rsid w:val="000702D0"/>
+    <w:rsid w:val="00C65E06"/>
     <w:rPr>
       <w:rFonts w:ascii="Calibri" w:hAnsi="Calibri"/>
       <w:sz w:val="22"/>
+      <w:lang w:val="en-GB"/>
     </w:rPr>
   </w:style>
 </w:styles>

</xml_diff>